<commit_message>
Changes to add debugging features and utilities
</commit_message>
<xml_diff>
--- a/Manual.docx
+++ b/Manual.docx
@@ -7,6 +7,8 @@
         <w:pStyle w:val="Student"/>
         <w:jc w:val="both"/>
       </w:pPr>
+      <w:bookmarkStart w:id="0" w:name="_GoBack"/>
+      <w:bookmarkEnd w:id="0"/>
       <w:proofErr w:type="spellStart"/>
       <w:r>
         <w:t>Amit</w:t>
@@ -57,7 +59,7 @@
         <w:rPr>
           <w:noProof/>
         </w:rPr>
-        <w:t>17 September 2013</w:t>
+        <w:t>9 October 2013</w:t>
       </w:r>
       <w:r>
         <w:fldChar w:fldCharType="end"/>
@@ -2955,8 +2957,6 @@
         </w:rPr>
         <w:t>,5c0.1,6r-25</w:t>
       </w:r>
-      <w:bookmarkStart w:id="0" w:name="_GoBack"/>
-      <w:bookmarkEnd w:id="0"/>
       <w:r>
         <w:rPr>
           <w:rFonts w:ascii="Courier New" w:hAnsi="Courier New" w:cs="Courier New"/>
@@ -3546,19 +3546,7 @@
       </w:r>
       <w:r>
         <w:lastRenderedPageBreak/>
-        <w:t xml:space="preserve">estimated. Second, you may specify </w:t>
-      </w:r>
-      <w:r>
-        <w:t xml:space="preserve">pre-rotation </w:t>
-      </w:r>
-      <w:r>
-        <w:t>or</w:t>
-      </w:r>
-      <w:r>
-        <w:t xml:space="preserve"> border cropping</w:t>
-      </w:r>
-      <w:r>
-        <w:t xml:space="preserve"> or </w:t>
+        <w:t xml:space="preserve">estimated. Second, you may specify pre-rotation or border cropping or </w:t>
       </w:r>
       <w:r>
         <w:rPr>
@@ -3807,6 +3795,492 @@
         <w:pStyle w:val="Researchpapercontents"/>
         <w:jc w:val="both"/>
       </w:pPr>
+    </w:p>
+    <w:p>
+      <w:pPr>
+        <w:pStyle w:val="Researchpapercontents"/>
+        <w:jc w:val="both"/>
+      </w:pPr>
+      <w:r>
+        <w:t>Additional utilities:</w:t>
+      </w:r>
+    </w:p>
+    <w:p>
+      <w:pPr>
+        <w:pStyle w:val="Researchpapercontents"/>
+        <w:jc w:val="both"/>
+      </w:pPr>
+      <w:r>
+        <w:t xml:space="preserve">I have added a few utility codes specific to MBA project that interacts with the </w:t>
+      </w:r>
+      <w:proofErr w:type="spellStart"/>
+      <w:r>
+        <w:t>MBAStorageDB</w:t>
+      </w:r>
+      <w:proofErr w:type="spellEnd"/>
+      <w:r>
+        <w:t xml:space="preserve">. Note that this code is intentionally decoupled </w:t>
+      </w:r>
+      <w:proofErr w:type="spellStart"/>
+      <w:r>
+        <w:t>form</w:t>
+      </w:r>
+      <w:proofErr w:type="spellEnd"/>
+      <w:r>
+        <w:t xml:space="preserve"> </w:t>
+      </w:r>
+      <w:proofErr w:type="spellStart"/>
+      <w:r>
+        <w:t>MBAStorageDB</w:t>
+      </w:r>
+      <w:proofErr w:type="spellEnd"/>
+      <w:r>
+        <w:t xml:space="preserve"> database because of inconsistencies in it. The following two utilities would help to interact with the </w:t>
+      </w:r>
+      <w:proofErr w:type="spellStart"/>
+      <w:r>
+        <w:t>MBAStorageDB</w:t>
+      </w:r>
+      <w:proofErr w:type="spellEnd"/>
+      <w:r>
+        <w:t xml:space="preserve">. </w:t>
+      </w:r>
+    </w:p>
+    <w:p>
+      <w:pPr>
+        <w:pStyle w:val="Researchpapercontents"/>
+        <w:numPr>
+          <w:ilvl w:val="0"/>
+          <w:numId w:val="21"/>
+        </w:numPr>
+        <w:jc w:val="both"/>
+      </w:pPr>
+      <w:proofErr w:type="spellStart"/>
+      <w:r>
+        <w:t>FindDuplicateSections</w:t>
+      </w:r>
+      <w:proofErr w:type="spellEnd"/>
+      <w:r>
+        <w:t xml:space="preserve"> – This utility helps in determining duplicate sections in the </w:t>
+      </w:r>
+      <w:proofErr w:type="spellStart"/>
+      <w:r>
+        <w:t>MBAStorageDB</w:t>
+      </w:r>
+      <w:proofErr w:type="spellEnd"/>
+      <w:r>
+        <w:t xml:space="preserve">. A duplicate section is defined as two sections of the same brain and label with identical </w:t>
+      </w:r>
+      <w:proofErr w:type="spellStart"/>
+      <w:r>
+        <w:t>ModeIndex</w:t>
+      </w:r>
+      <w:proofErr w:type="spellEnd"/>
+      <w:r>
+        <w:t xml:space="preserve">. If </w:t>
+      </w:r>
+      <w:proofErr w:type="gramStart"/>
+      <w:r>
+        <w:t>a duplicate section exist</w:t>
+      </w:r>
+      <w:proofErr w:type="gramEnd"/>
+      <w:r>
+        <w:t xml:space="preserve">, it becomes ambiguous to the registration code, and it might create confusion during transformation or </w:t>
+      </w:r>
+      <w:r>
+        <w:t>other processing which section was used. So it is recommended to eliminate Duplicate Sections completely before processing the brain for registration.</w:t>
+      </w:r>
+    </w:p>
+    <w:p>
+      <w:pPr>
+        <w:pStyle w:val="Researchpapercontents"/>
+        <w:ind w:left="1080" w:firstLine="0"/>
+        <w:jc w:val="both"/>
+      </w:pPr>
+      <w:r>
+        <w:t xml:space="preserve">The code without any argument would search and flag Duplicate sections in the entire database. It modifies the </w:t>
+      </w:r>
+      <w:proofErr w:type="spellStart"/>
+      <w:r>
+        <w:t>isDuplicate</w:t>
+      </w:r>
+      <w:proofErr w:type="spellEnd"/>
+      <w:r>
+        <w:t xml:space="preserve"> flag in the </w:t>
+      </w:r>
+      <w:proofErr w:type="spellStart"/>
+      <w:r>
+        <w:t>Navigator_sections</w:t>
+      </w:r>
+      <w:proofErr w:type="spellEnd"/>
+      <w:r>
+        <w:t xml:space="preserve"> table. </w:t>
+      </w:r>
+    </w:p>
+    <w:p>
+      <w:pPr>
+        <w:pStyle w:val="Researchpapercontents"/>
+        <w:ind w:left="1080" w:firstLine="0"/>
+        <w:jc w:val="both"/>
+      </w:pPr>
+      <w:r>
+        <w:lastRenderedPageBreak/>
+        <w:t>The code with one or more brain name(s) as argument processes and updates only those brains. Example usage</w:t>
+      </w:r>
+    </w:p>
+    <w:p>
+      <w:pPr>
+        <w:pStyle w:val="Researchpapercontents"/>
+        <w:ind w:left="1080" w:firstLine="0"/>
+        <w:jc w:val="both"/>
+        <w:rPr>
+          <w:rFonts w:ascii="Courier New" w:hAnsi="Courier New" w:cs="Courier New"/>
+        </w:rPr>
+      </w:pPr>
+      <w:proofErr w:type="gramStart"/>
+      <w:r>
+        <w:rPr>
+          <w:rFonts w:ascii="Courier New" w:hAnsi="Courier New" w:cs="Courier New"/>
+        </w:rPr>
+        <w:t>./</w:t>
+      </w:r>
+      <w:proofErr w:type="spellStart"/>
+      <w:proofErr w:type="gramEnd"/>
+      <w:r>
+        <w:rPr>
+          <w:rFonts w:ascii="Courier New" w:hAnsi="Courier New" w:cs="Courier New"/>
+        </w:rPr>
+        <w:t>FindDuplicateSections</w:t>
+      </w:r>
+      <w:proofErr w:type="spellEnd"/>
+      <w:r>
+        <w:rPr>
+          <w:rFonts w:ascii="Courier New" w:hAnsi="Courier New" w:cs="Courier New"/>
+        </w:rPr>
+        <w:t xml:space="preserve"> PMD1234</w:t>
+      </w:r>
+    </w:p>
+    <w:p>
+      <w:pPr>
+        <w:pStyle w:val="Researchpapercontents"/>
+        <w:numPr>
+          <w:ilvl w:val="0"/>
+          <w:numId w:val="21"/>
+        </w:numPr>
+        <w:jc w:val="both"/>
+      </w:pPr>
+      <w:proofErr w:type="spellStart"/>
+      <w:r>
+        <w:t>CreateBrainList</w:t>
+      </w:r>
+      <w:proofErr w:type="spellEnd"/>
+      <w:r>
+        <w:t xml:space="preserve"> – This utility creates an initial </w:t>
+      </w:r>
+      <w:proofErr w:type="spellStart"/>
+      <w:r>
+        <w:t>brainlist</w:t>
+      </w:r>
+      <w:proofErr w:type="spellEnd"/>
+      <w:r>
+        <w:t xml:space="preserve"> using </w:t>
+      </w:r>
+      <w:proofErr w:type="spellStart"/>
+      <w:r>
+        <w:t>MBAStorageDB</w:t>
+      </w:r>
+      <w:proofErr w:type="spellEnd"/>
+      <w:r>
+        <w:t xml:space="preserve">. This convenient utility works for </w:t>
+      </w:r>
+      <w:r>
+        <w:t xml:space="preserve">project brains and those brains that have database entry in a project style filename. It runs a standard query and creates a list of sections for each label type in a text file. This text file can be used as input to the </w:t>
+      </w:r>
+      <w:proofErr w:type="spellStart"/>
+      <w:r>
+        <w:t>StackAlign</w:t>
+      </w:r>
+      <w:proofErr w:type="spellEnd"/>
+      <w:r>
+        <w:t xml:space="preserve"> code directly. The standard database query  implemented here is </w:t>
+      </w:r>
+    </w:p>
+    <w:p>
+      <w:pPr>
+        <w:pStyle w:val="Researchpapercontents"/>
+        <w:ind w:firstLine="0"/>
+        <w:jc w:val="both"/>
+        <w:rPr>
+          <w:rFonts w:ascii="Courier New" w:hAnsi="Courier New" w:cs="Courier New"/>
+        </w:rPr>
+      </w:pPr>
+      <w:r>
+        <w:rPr>
+          <w:rFonts w:ascii="Courier New" w:hAnsi="Courier New" w:cs="Courier New"/>
+        </w:rPr>
+        <w:t>SELECT</w:t>
+      </w:r>
+      <w:r>
+        <w:rPr>
+          <w:rFonts w:ascii="Courier New" w:hAnsi="Courier New" w:cs="Courier New"/>
+        </w:rPr>
+        <w:t xml:space="preserve"> </w:t>
+      </w:r>
+      <w:proofErr w:type="gramStart"/>
+      <w:r>
+        <w:rPr>
+          <w:rFonts w:ascii="Courier New" w:hAnsi="Courier New" w:cs="Courier New"/>
+        </w:rPr>
+        <w:t>CONCAT(</w:t>
+      </w:r>
+      <w:proofErr w:type="spellStart"/>
+      <w:proofErr w:type="gramEnd"/>
+      <w:r>
+        <w:rPr>
+          <w:rFonts w:ascii="Courier New" w:hAnsi="Courier New" w:cs="Courier New"/>
+        </w:rPr>
+        <w:t>path</w:t>
+      </w:r>
+      <w:r>
+        <w:rPr>
+          <w:rFonts w:ascii="Courier New" w:hAnsi="Courier New" w:cs="Courier New"/>
+        </w:rPr>
+        <w:t>,filename</w:t>
+      </w:r>
+      <w:proofErr w:type="spellEnd"/>
+      <w:r>
+        <w:rPr>
+          <w:rFonts w:ascii="Courier New" w:hAnsi="Courier New" w:cs="Courier New"/>
+        </w:rPr>
+        <w:t>)</w:t>
+      </w:r>
+      <w:r>
+        <w:rPr>
+          <w:rFonts w:ascii="Courier New" w:hAnsi="Courier New" w:cs="Courier New"/>
+        </w:rPr>
+        <w:t xml:space="preserve"> FROM </w:t>
+      </w:r>
+      <w:proofErr w:type="spellStart"/>
+      <w:r>
+        <w:rPr>
+          <w:rFonts w:ascii="Courier New" w:hAnsi="Courier New" w:cs="Courier New"/>
+        </w:rPr>
+        <w:t>Navigator_section</w:t>
+      </w:r>
+      <w:proofErr w:type="spellEnd"/>
+      <w:r>
+        <w:rPr>
+          <w:rFonts w:ascii="Courier New" w:hAnsi="Courier New" w:cs="Courier New"/>
+        </w:rPr>
+        <w:t xml:space="preserve"> WHERE </w:t>
+      </w:r>
+      <w:proofErr w:type="spellStart"/>
+      <w:r>
+        <w:rPr>
+          <w:rFonts w:ascii="Courier New" w:hAnsi="Courier New" w:cs="Courier New"/>
+        </w:rPr>
+        <w:t>brain_id</w:t>
+      </w:r>
+      <w:proofErr w:type="spellEnd"/>
+      <w:r>
+        <w:rPr>
+          <w:rFonts w:ascii="Courier New" w:hAnsi="Courier New" w:cs="Courier New"/>
+        </w:rPr>
+        <w:t>=</w:t>
+      </w:r>
+      <w:proofErr w:type="spellStart"/>
+      <w:r>
+        <w:rPr>
+          <w:rFonts w:ascii="Courier New" w:hAnsi="Courier New" w:cs="Courier New"/>
+          <w:i/>
+        </w:rPr>
+        <w:t>BrainName</w:t>
+      </w:r>
+      <w:proofErr w:type="spellEnd"/>
+      <w:r>
+        <w:rPr>
+          <w:rFonts w:ascii="Courier New" w:hAnsi="Courier New" w:cs="Courier New"/>
+        </w:rPr>
+        <w:t xml:space="preserve">  AND label=</w:t>
+      </w:r>
+      <w:proofErr w:type="spellStart"/>
+      <w:r>
+        <w:rPr>
+          <w:rFonts w:ascii="Courier New" w:hAnsi="Courier New" w:cs="Courier New"/>
+          <w:i/>
+        </w:rPr>
+        <w:t>labe</w:t>
+      </w:r>
+      <w:r>
+        <w:rPr>
+          <w:rFonts w:ascii="Courier New" w:hAnsi="Courier New" w:cs="Courier New"/>
+          <w:i/>
+        </w:rPr>
+        <w:t>lName</w:t>
+      </w:r>
+      <w:proofErr w:type="spellEnd"/>
+      <w:r>
+        <w:rPr>
+          <w:rFonts w:ascii="Courier New" w:hAnsi="Courier New" w:cs="Courier New"/>
+        </w:rPr>
+        <w:t xml:space="preserve"> </w:t>
+      </w:r>
+      <w:r>
+        <w:rPr>
+          <w:rFonts w:ascii="Courier New" w:hAnsi="Courier New" w:cs="Courier New"/>
+        </w:rPr>
+        <w:t>AND mislabeled</w:t>
+      </w:r>
+      <w:r>
+        <w:rPr>
+          <w:rFonts w:ascii="Courier New" w:hAnsi="Courier New" w:cs="Courier New"/>
+        </w:rPr>
+        <w:t>=</w:t>
+      </w:r>
+      <w:r>
+        <w:rPr>
+          <w:rFonts w:ascii="Courier New" w:hAnsi="Courier New" w:cs="Courier New"/>
+        </w:rPr>
+        <w:t xml:space="preserve">0 AND </w:t>
+      </w:r>
+      <w:proofErr w:type="spellStart"/>
+      <w:r>
+        <w:rPr>
+          <w:rFonts w:ascii="Courier New" w:hAnsi="Courier New" w:cs="Courier New"/>
+        </w:rPr>
+        <w:t>isDamaged</w:t>
+      </w:r>
+      <w:proofErr w:type="spellEnd"/>
+      <w:r>
+        <w:rPr>
+          <w:rFonts w:ascii="Courier New" w:hAnsi="Courier New" w:cs="Courier New"/>
+        </w:rPr>
+        <w:t>=</w:t>
+      </w:r>
+      <w:r>
+        <w:rPr>
+          <w:rFonts w:ascii="Courier New" w:hAnsi="Courier New" w:cs="Courier New"/>
+        </w:rPr>
+        <w:t xml:space="preserve">0 AND </w:t>
+      </w:r>
+      <w:proofErr w:type="spellStart"/>
+      <w:r>
+        <w:rPr>
+          <w:rFonts w:ascii="Courier New" w:hAnsi="Courier New" w:cs="Courier New"/>
+        </w:rPr>
+        <w:t>reCoverslip</w:t>
+      </w:r>
+      <w:proofErr w:type="spellEnd"/>
+      <w:r>
+        <w:rPr>
+          <w:rFonts w:ascii="Courier New" w:hAnsi="Courier New" w:cs="Courier New"/>
+        </w:rPr>
+        <w:t xml:space="preserve">=0 AND reimage=0 AND </w:t>
+      </w:r>
+      <w:proofErr w:type="spellStart"/>
+      <w:r>
+        <w:rPr>
+          <w:rFonts w:ascii="Courier New" w:hAnsi="Courier New" w:cs="Courier New"/>
+        </w:rPr>
+        <w:t>goDelete</w:t>
+      </w:r>
+      <w:proofErr w:type="spellEnd"/>
+      <w:r>
+        <w:rPr>
+          <w:rFonts w:ascii="Courier New" w:hAnsi="Courier New" w:cs="Courier New"/>
+        </w:rPr>
+        <w:t xml:space="preserve">=0 </w:t>
+      </w:r>
+      <w:r>
+        <w:rPr>
+          <w:rFonts w:ascii="Courier New" w:hAnsi="Courier New" w:cs="Courier New"/>
+        </w:rPr>
+        <w:t xml:space="preserve">ORDER BY </w:t>
+      </w:r>
+      <w:proofErr w:type="spellStart"/>
+      <w:r>
+        <w:rPr>
+          <w:rFonts w:ascii="Courier New" w:hAnsi="Courier New" w:cs="Courier New"/>
+        </w:rPr>
+        <w:t>modeIndex</w:t>
+      </w:r>
+      <w:proofErr w:type="spellEnd"/>
+      <w:r>
+        <w:rPr>
+          <w:rFonts w:ascii="Courier New" w:hAnsi="Courier New" w:cs="Courier New"/>
+        </w:rPr>
+        <w:t>;</w:t>
+      </w:r>
+    </w:p>
+    <w:p>
+      <w:pPr>
+        <w:pStyle w:val="Researchpapercontents"/>
+        <w:ind w:firstLine="0"/>
+        <w:jc w:val="both"/>
+        <w:rPr>
+          <w:rFonts w:cs="Arial"/>
+        </w:rPr>
+      </w:pPr>
+      <w:r>
+        <w:rPr>
+          <w:rFonts w:cs="Arial"/>
+        </w:rPr>
+        <w:tab/>
+      </w:r>
+      <w:r>
+        <w:rPr>
+          <w:rFonts w:cs="Arial"/>
+        </w:rPr>
+        <w:tab/>
+      </w:r>
+      <w:r>
+        <w:rPr>
+          <w:rFonts w:cs="Arial"/>
+        </w:rPr>
+        <w:t xml:space="preserve">Note that </w:t>
+      </w:r>
+      <w:r>
+        <w:rPr>
+          <w:rFonts w:cs="Arial"/>
+        </w:rPr>
+        <w:t>sometimes</w:t>
+      </w:r>
+      <w:r>
+        <w:rPr>
+          <w:rFonts w:cs="Arial"/>
+        </w:rPr>
+        <w:t xml:space="preserve"> the path in the database does not correspond to the path of the lossless jp2 image file. </w:t>
+      </w:r>
+      <w:r>
+        <w:rPr>
+          <w:rFonts w:cs="Arial"/>
+        </w:rPr>
+        <w:t xml:space="preserve">This problem will likely be fixed. The logic used to detect the correct location of jp2 files is also implemented here. Therefore, it is more accurate to generate the list of section paths using this utility than a direct database query above. </w:t>
+      </w:r>
+      <w:r>
+        <w:rPr>
+          <w:rFonts w:cs="Arial"/>
+        </w:rPr>
+        <w:t>For any other query</w:t>
+      </w:r>
+      <w:r>
+        <w:rPr>
+          <w:rFonts w:cs="Arial"/>
+        </w:rPr>
+        <w:t xml:space="preserve"> combination</w:t>
+      </w:r>
+      <w:r>
+        <w:rPr>
+          <w:rFonts w:cs="Arial"/>
+        </w:rPr>
+        <w:t>, or method for generating the brain list, this utility should not be used.</w:t>
+      </w:r>
+      <w:r>
+        <w:rPr>
+          <w:rFonts w:cs="Arial"/>
+        </w:rPr>
+        <w:tab/>
+      </w:r>
     </w:p>
     <w:p>
       <w:pPr>
@@ -4078,7 +4552,7 @@
       <w:rPr>
         <w:noProof/>
       </w:rPr>
-      <w:t>4</w:t>
+      <w:t>9</w:t>
     </w:r>
     <w:r>
       <w:fldChar w:fldCharType="end"/>
@@ -5117,6 +5591,95 @@
     </w:lvl>
   </w:abstractNum>
   <w:abstractNum w:abstractNumId="18">
+    <w:nsid w:val="66CC6DA3"/>
+    <w:multiLevelType w:val="hybridMultilevel"/>
+    <w:tmpl w:val="7840D5BE"/>
+    <w:lvl w:ilvl="0" w:tplc="EF1CCF9E">
+      <w:start w:val="1"/>
+      <w:numFmt w:val="decimal"/>
+      <w:lvlText w:val="%1)"/>
+      <w:lvlJc w:val="left"/>
+      <w:pPr>
+        <w:ind w:left="1080" w:hanging="360"/>
+      </w:pPr>
+      <w:rPr>
+        <w:rFonts w:hint="default"/>
+      </w:rPr>
+    </w:lvl>
+    <w:lvl w:ilvl="1" w:tplc="04090019" w:tentative="1">
+      <w:start w:val="1"/>
+      <w:numFmt w:val="lowerLetter"/>
+      <w:lvlText w:val="%2."/>
+      <w:lvlJc w:val="left"/>
+      <w:pPr>
+        <w:ind w:left="1800" w:hanging="360"/>
+      </w:pPr>
+    </w:lvl>
+    <w:lvl w:ilvl="2" w:tplc="0409001B" w:tentative="1">
+      <w:start w:val="1"/>
+      <w:numFmt w:val="lowerRoman"/>
+      <w:lvlText w:val="%3."/>
+      <w:lvlJc w:val="right"/>
+      <w:pPr>
+        <w:ind w:left="2520" w:hanging="180"/>
+      </w:pPr>
+    </w:lvl>
+    <w:lvl w:ilvl="3" w:tplc="0409000F" w:tentative="1">
+      <w:start w:val="1"/>
+      <w:numFmt w:val="decimal"/>
+      <w:lvlText w:val="%4."/>
+      <w:lvlJc w:val="left"/>
+      <w:pPr>
+        <w:ind w:left="3240" w:hanging="360"/>
+      </w:pPr>
+    </w:lvl>
+    <w:lvl w:ilvl="4" w:tplc="04090019" w:tentative="1">
+      <w:start w:val="1"/>
+      <w:numFmt w:val="lowerLetter"/>
+      <w:lvlText w:val="%5."/>
+      <w:lvlJc w:val="left"/>
+      <w:pPr>
+        <w:ind w:left="3960" w:hanging="360"/>
+      </w:pPr>
+    </w:lvl>
+    <w:lvl w:ilvl="5" w:tplc="0409001B" w:tentative="1">
+      <w:start w:val="1"/>
+      <w:numFmt w:val="lowerRoman"/>
+      <w:lvlText w:val="%6."/>
+      <w:lvlJc w:val="right"/>
+      <w:pPr>
+        <w:ind w:left="4680" w:hanging="180"/>
+      </w:pPr>
+    </w:lvl>
+    <w:lvl w:ilvl="6" w:tplc="0409000F" w:tentative="1">
+      <w:start w:val="1"/>
+      <w:numFmt w:val="decimal"/>
+      <w:lvlText w:val="%7."/>
+      <w:lvlJc w:val="left"/>
+      <w:pPr>
+        <w:ind w:left="5400" w:hanging="360"/>
+      </w:pPr>
+    </w:lvl>
+    <w:lvl w:ilvl="7" w:tplc="04090019" w:tentative="1">
+      <w:start w:val="1"/>
+      <w:numFmt w:val="lowerLetter"/>
+      <w:lvlText w:val="%8."/>
+      <w:lvlJc w:val="left"/>
+      <w:pPr>
+        <w:ind w:left="6120" w:hanging="360"/>
+      </w:pPr>
+    </w:lvl>
+    <w:lvl w:ilvl="8" w:tplc="0409001B" w:tentative="1">
+      <w:start w:val="1"/>
+      <w:numFmt w:val="lowerRoman"/>
+      <w:lvlText w:val="%9."/>
+      <w:lvlJc w:val="right"/>
+      <w:pPr>
+        <w:ind w:left="6840" w:hanging="180"/>
+      </w:pPr>
+    </w:lvl>
+  </w:abstractNum>
+  <w:abstractNum w:abstractNumId="19">
     <w:nsid w:val="67725559"/>
     <w:multiLevelType w:val="hybridMultilevel"/>
     <w:tmpl w:val="014E884A"/>
@@ -5232,7 +5795,7 @@
       </w:pPr>
     </w:lvl>
   </w:abstractNum>
-  <w:abstractNum w:abstractNumId="19">
+  <w:abstractNum w:abstractNumId="20">
     <w:nsid w:val="79AF0139"/>
     <w:multiLevelType w:val="hybridMultilevel"/>
     <w:tmpl w:val="3FDAFAB8"/>
@@ -5319,7 +5882,7 @@
     </w:lvl>
   </w:abstractNum>
   <w:num w:numId="1">
-    <w:abstractNumId w:val="18"/>
+    <w:abstractNumId w:val="19"/>
   </w:num>
   <w:num w:numId="2">
     <w:abstractNumId w:val="14"/>
@@ -5376,7 +5939,10 @@
     <w:abstractNumId w:val="11"/>
   </w:num>
   <w:num w:numId="20">
-    <w:abstractNumId w:val="19"/>
+    <w:abstractNumId w:val="20"/>
+  </w:num>
+  <w:num w:numId="21">
+    <w:abstractNumId w:val="18"/>
   </w:num>
 </w:numbering>
 </file>
@@ -6611,7 +7177,7 @@
 </file>
 
 <file path=customXml/itemProps1.xml><?xml version="1.0" encoding="utf-8"?>
-<ds:datastoreItem xmlns:ds="http://schemas.openxmlformats.org/officeDocument/2006/customXml" ds:itemID="{689EF9C6-97E1-4B86-BF30-D16D6F0604C2}">
+<ds:datastoreItem xmlns:ds="http://schemas.openxmlformats.org/officeDocument/2006/customXml" ds:itemID="{A1AE0987-D462-4E3E-BF57-684E144F8B8F}">
   <ds:schemaRefs>
     <ds:schemaRef ds:uri="http://schemas.openxmlformats.org/officeDocument/2006/bibliography"/>
   </ds:schemaRefs>

</xml_diff>